<commit_message>
Added link to GitHub in project proposal; created initial asset list
</commit_message>
<xml_diff>
--- a/Documentation/Project Proposal.docx
+++ b/Documentation/Project Proposal.docx
@@ -101,22 +101,43 @@
       <w:pPr>
         <w:spacing w:line="480" w:lineRule="auto"/>
         <w:ind w:firstLine="720"/>
+      </w:pPr>
+      <w:r>
+        <w:rPr>
+          <w:rFonts w:hint="eastAsia"/>
+        </w:rPr>
+        <w:t>F</w:t>
+      </w:r>
+      <w:r>
+        <w:t>MOD ambience track design and randomized sound selection might be useful for the ambience of the game, as well as player footprints</w:t>
+      </w:r>
+      <w:r>
+        <w:t>/running sounds. Parameter randomization might be useful in making sure the damage sounds are not identical (there needs to be slight pitch changes).</w:t>
+      </w:r>
+    </w:p>
+    <w:p>
+      <w:pPr>
+        <w:spacing w:line="480" w:lineRule="auto"/>
+      </w:pPr>
+    </w:p>
+    <w:p>
+      <w:pPr>
+        <w:spacing w:line="480" w:lineRule="auto"/>
         <w:rPr>
           <w:rFonts w:hint="eastAsia"/>
         </w:rPr>
       </w:pPr>
       <w:r>
-        <w:rPr>
-          <w:rFonts w:hint="eastAsia"/>
-        </w:rPr>
-        <w:t>F</w:t>
-      </w:r>
-      <w:r>
-        <w:t>MOD ambience track design and randomized sound selection might be useful for the ambience of the game, as well as player footprints</w:t>
-      </w:r>
-      <w:r>
-        <w:t>/running sounds. Parameter randomization might be useful in making sure the damage sounds are not identical (there needs to be slight pitch changes).</w:t>
-      </w:r>
+        <w:t xml:space="preserve">GitHub URL: </w:t>
+      </w:r>
+      <w:hyperlink r:id="rId4" w:history="1">
+        <w:r>
+          <w:rPr>
+            <w:rStyle w:val="Hyperlink"/>
+          </w:rPr>
+          <w:t>https://github.com/panguino729/igme671</w:t>
+        </w:r>
+      </w:hyperlink>
     </w:p>
     <w:sectPr>
       <w:pgSz w:w="12240" w:h="15840"/>
@@ -568,6 +589,29 @@
     <w:semiHidden/>
     <w:rsid w:val="007A29E8"/>
   </w:style>
+  <w:style w:type="character" w:styleId="Hyperlink">
+    <w:name w:val="Hyperlink"/>
+    <w:basedOn w:val="DefaultParagraphFont"/>
+    <w:uiPriority w:val="99"/>
+    <w:unhideWhenUsed/>
+    <w:rsid w:val="00434A6C"/>
+    <w:rPr>
+      <w:color w:val="0563C1" w:themeColor="hyperlink"/>
+      <w:u w:val="single"/>
+    </w:rPr>
+  </w:style>
+  <w:style w:type="character" w:styleId="UnresolvedMention">
+    <w:name w:val="Unresolved Mention"/>
+    <w:basedOn w:val="DefaultParagraphFont"/>
+    <w:uiPriority w:val="99"/>
+    <w:semiHidden/>
+    <w:unhideWhenUsed/>
+    <w:rsid w:val="00434A6C"/>
+    <w:rPr>
+      <w:color w:val="605E5C"/>
+      <w:shd w:val="clear" w:color="auto" w:fill="E1DFDD"/>
+    </w:rPr>
+  </w:style>
 </w:styles>
 </file>
 

</xml_diff>